<commit_message>
steps.js, create some results
</commit_message>
<xml_diff>
--- a/test/resources/result/rcp-e-74b-0921-paragraph6.docx
+++ b/test/resources/result/rcp-e-74b-0921-paragraph6.docx
@@ -187,23 +187,7 @@
                 <w:i/>
                 <w:shd w:val="clear" w:color="auto" w:fill="C5E2FF"/>
               </w:rPr>
-              <w:t xml:space="preserve">Matthew</w:t>
-            </w:r>
-            <w:r>
-              <w:rPr>
-                <w:rFonts w:eastAsia="Arial"/>
-                <w:i/>
-                <w:shd w:val="clear" w:color="auto" w:fill="C5E2FF"/>
-              </w:rPr>
-              <w:t/>
-            </w:r>
-            <w:r>
-              <w:rPr>
-                <w:rFonts w:eastAsia="Arial"/>
-                <w:i/>
-                <w:shd w:val="clear" w:color="auto" w:fill="C5E2FF"/>
-              </w:rPr>
-              <w:t/>
+              <w:t>Matthew</w:t>
             </w:r>
             <w:r>
               <w:rPr>
@@ -282,7 +266,16 @@
           <w:i/>
           <w:shd w:val="clear" w:color="auto" w:fill="C5E2FF"/>
         </w:rPr>
-        <w:t xml:space="preserve">Matthew</w:t>
+        <w:t>Matthew</w:t>
+      </w:r>
+      <w:r>
+        <w:rPr>
+          <w:i/>
+        </w:rPr>
+        <w:t>,</w:t>
+      </w:r>
+      <w:r>
+        <w:t xml:space="preserve"> of </w:t>
       </w:r>
       <w:r>
         <w:rPr>
@@ -290,7 +283,18 @@
           <w:i/>
           <w:shd w:val="clear" w:color="auto" w:fill="C5E2FF"/>
         </w:rPr>
-        <w:t/>
+        <w:t>Woodstock</w:t>
+      </w:r>
+      <w:r>
+        <w:t>, make oath and say/affirm:</w:t>
+      </w:r>
+    </w:p>
+    <w:p>
+      <w:pPr>
+        <w:pStyle w:val="Listitem"/>
+      </w:pPr>
+      <w:r>
+        <w:t xml:space="preserve">I am </w:t>
       </w:r>
       <w:r>
         <w:rPr>
@@ -298,16 +302,13 @@
           <w:i/>
           <w:shd w:val="clear" w:color="auto" w:fill="C5E2FF"/>
         </w:rPr>
-        <w:t/>
-      </w:r>
-      <w:r>
-        <w:rPr>
-          <w:i/>
-        </w:rPr>
-        <w:t>,</w:t>
-      </w:r>
-      <w:r>
-        <w:t xml:space="preserve"> of </w:t>
+        <w:t>undefined</w:t>
+      </w:r>
+      <w:r>
+        <w:t xml:space="preserve"> </w:t>
+      </w:r>
+      <w:r>
+        <w:t xml:space="preserve">for a certificate of appointment of estate trustee </w:t>
       </w:r>
       <w:r>
         <w:rPr>
@@ -315,128 +316,7 @@
           <w:i/>
           <w:shd w:val="clear" w:color="auto" w:fill="C5E2FF"/>
         </w:rPr>
-        <w:t xml:space="preserve">Woodstock</w:t>
-      </w:r>
-      <w:r>
-        <w:rPr>
-          <w:rFonts w:eastAsia="Arial"/>
-          <w:i/>
-          <w:shd w:val="clear" w:color="auto" w:fill="C5E2FF"/>
-        </w:rPr>
-        <w:t/>
-      </w:r>
-      <w:r>
-        <w:rPr>
-          <w:rFonts w:eastAsia="Arial"/>
-          <w:i/>
-          <w:shd w:val="clear" w:color="auto" w:fill="C5E2FF"/>
-        </w:rPr>
-        <w:t/>
-      </w:r>
-      <w:r>
-        <w:t>, make oath and say/affirm:</w:t>
-      </w:r>
-    </w:p>
-    <w:p>
-      <w:pPr>
-        <w:pStyle w:val="Listitem"/>
-      </w:pPr>
-      <w:r>
-        <w:t xml:space="preserve">I am </w:t>
-      </w:r>
-      <w:r>
-        <w:rPr>
-          <w:rFonts w:eastAsia="Arial"/>
-          <w:i/>
-          <w:shd w:val="clear" w:color="auto" w:fill="C5E2FF"/>
-        </w:rPr>
-        <w:t xml:space="preserve">undefined</w:t>
-      </w:r>
-      <w:r>
-        <w:rPr>
-          <w:rFonts w:eastAsia="Arial"/>
-          <w:i/>
-          <w:shd w:val="clear" w:color="auto" w:fill="C5E2FF"/>
-        </w:rPr>
-        <w:t/>
-      </w:r>
-      <w:r>
-        <w:rPr>
-          <w:rFonts w:eastAsia="Arial"/>
-          <w:i/>
-          <w:shd w:val="clear" w:color="auto" w:fill="C5E2FF"/>
-        </w:rPr>
-        <w:t/>
-      </w:r>
-      <w:r>
-        <w:rPr>
-          <w:rFonts w:eastAsia="Arial"/>
-          <w:i/>
-          <w:shd w:val="clear" w:color="auto" w:fill="C5E2FF"/>
-        </w:rPr>
-        <w:t/>
-      </w:r>
-      <w:r>
-        <w:t xml:space="preserve"> </w:t>
-      </w:r>
-      <w:r>
-        <w:t xml:space="preserve">for a certificate of appointment of estate trustee </w:t>
-      </w:r>
-      <w:r>
-        <w:rPr>
-          <w:rFonts w:eastAsia="Arial"/>
-          <w:i/>
-          <w:shd w:val="clear" w:color="auto" w:fill="C5E2FF"/>
-        </w:rPr>
-        <w:t xml:space="preserve">undefined</w:t>
-      </w:r>
-      <w:r>
-        <w:rPr>
-          <w:rFonts w:eastAsia="Arial"/>
-          <w:i/>
-          <w:shd w:val="clear" w:color="auto" w:fill="C5E2FF"/>
-        </w:rPr>
-        <w:t/>
-      </w:r>
-      <w:r>
-        <w:rPr>
-          <w:rFonts w:eastAsia="Arial"/>
-          <w:i/>
-          <w:shd w:val="clear" w:color="auto" w:fill="C5E2FF"/>
-        </w:rPr>
-        <w:t/>
-      </w:r>
-      <w:r>
-        <w:rPr>
-          <w:rFonts w:eastAsia="Arial"/>
-          <w:i/>
-          <w:shd w:val="clear" w:color="auto" w:fill="C5E2FF"/>
-        </w:rPr>
-        <w:t/>
-      </w:r>
-      <w:r>
-        <w:rPr>
-          <w:rFonts w:eastAsia="Arial"/>
-          <w:i/>
-          <w:shd w:val="clear" w:color="auto" w:fill="C5E2FF"/>
-        </w:rPr>
-        <w:t/>
-      </w:r>
-      <w:r>
-        <w:rPr>
-          <w:rFonts w:eastAsia="Arial"/>
-          <w:i/>
-          <w:shd w:val="clear" w:color="auto" w:fill="C5E2FF"/>
-        </w:rPr>
-        <w:t/>
-      </w:r>
-      <w:r>
-        <w:rPr>
-          <w:rFonts w:eastAsia="Arial"/>
-          <w:i/>
-          <w:shd w:val="clear" w:color="auto" w:fill="C5E2FF"/>
-        </w:rPr>
-        <w:t/>
+        <w:t>undefined</w:t>
       </w:r>
       <w:r>
         <w:rPr>
@@ -547,8 +427,6 @@
       <w:r>
         <w:t>Certificate of Appointment of Estate Trustee with a Will Limited to the Assets Referred to in the Will</w:t>
       </w:r>
-      <w:bookmarkStart w:id="2" w:name="_GoBack"/>
-      <w:bookmarkEnd w:id="2"/>
     </w:p>
     <w:p>
       <w:pPr>
@@ -1181,6 +1059,9 @@
             <w:pPr>
               <w:pStyle w:val="normalbody"/>
             </w:pPr>
+            <w:r>
+              <w:t>Sally</w:t>
+            </w:r>
           </w:p>
         </w:tc>
         <w:tc>
@@ -1192,6 +1073,14 @@
             <w:pPr>
               <w:pStyle w:val="normalbody"/>
             </w:pPr>
+            <w:r>
+              <w:t>Because I sai</w:t>
+            </w:r>
+            <w:bookmarkStart w:id="2" w:name="_GoBack"/>
+            <w:bookmarkEnd w:id="2"/>
+            <w:r>
+              <w:t>d so</w:t>
+            </w:r>
           </w:p>
         </w:tc>
       </w:tr>
@@ -1210,6 +1099,9 @@
             <w:pPr>
               <w:pStyle w:val="normalbody"/>
             </w:pPr>
+            <w:r>
+              <w:t>John</w:t>
+            </w:r>
           </w:p>
         </w:tc>
         <w:tc>
@@ -1221,6 +1113,9 @@
             <w:pPr>
               <w:pStyle w:val="normalbody"/>
             </w:pPr>
+            <w:r>
+              <w:t>Because I don’t like them</w:t>
+            </w:r>
           </w:p>
         </w:tc>
       </w:tr>
@@ -1811,7 +1706,27 @@
           <w:shd w:val="clear" w:color="auto" w:fill="C5E2FF"/>
           <w:lang w:val="en-US"/>
         </w:rPr>
-        <w:t xml:space="preserve">undefined</w:t>
+        <w:t>undefined</w:t>
+      </w:r>
+      <w:r>
+        <w:rPr>
+          <w:rFonts w:ascii="Arial" w:eastAsia="Arial Unicode MS" w:hAnsi="Arial" w:cs="Arial"/>
+          <w:sz w:val="24"/>
+          <w:szCs w:val="24"/>
+          <w:bdr w:val="nil"/>
+          <w:lang w:val="en-US"/>
+        </w:rPr>
+        <w:t xml:space="preserve"> </w:t>
+      </w:r>
+      <w:r>
+        <w:rPr>
+          <w:rFonts w:ascii="Arial" w:eastAsia="Arial Unicode MS" w:hAnsi="Arial" w:cs="Arial"/>
+          <w:sz w:val="24"/>
+          <w:szCs w:val="24"/>
+          <w:bdr w:val="nil"/>
+          <w:lang w:val="en-GB"/>
+        </w:rPr>
+        <w:t xml:space="preserve">at the </w:t>
       </w:r>
       <w:r>
         <w:rPr>
@@ -1823,7 +1738,17 @@
           <w:shd w:val="clear" w:color="auto" w:fill="C5E2FF"/>
           <w:lang w:val="en-US"/>
         </w:rPr>
-        <w:t/>
+        <w:t>undefined</w:t>
+      </w:r>
+      <w:r>
+        <w:rPr>
+          <w:rFonts w:ascii="Arial" w:eastAsia="Arial Unicode MS" w:hAnsi="Arial" w:cs="Arial"/>
+          <w:sz w:val="24"/>
+          <w:szCs w:val="24"/>
+          <w:bdr w:val="nil"/>
+          <w:lang w:val="en-US"/>
+        </w:rPr>
+        <w:t xml:space="preserve"> of </w:t>
       </w:r>
       <w:r>
         <w:rPr>
@@ -1835,7 +1760,17 @@
           <w:shd w:val="clear" w:color="auto" w:fill="C5E2FF"/>
           <w:lang w:val="en-US"/>
         </w:rPr>
-        <w:t/>
+        <w:t>undefined</w:t>
+      </w:r>
+      <w:r>
+        <w:rPr>
+          <w:rFonts w:ascii="Arial" w:eastAsia="Arial Unicode MS" w:hAnsi="Arial" w:cs="Arial"/>
+          <w:sz w:val="24"/>
+          <w:szCs w:val="24"/>
+          <w:bdr w:val="nil"/>
+          <w:lang w:val="en-US"/>
+        </w:rPr>
+        <w:t xml:space="preserve"> in the </w:t>
       </w:r>
       <w:r>
         <w:rPr>
@@ -1847,7 +1782,7 @@
           <w:shd w:val="clear" w:color="auto" w:fill="C5E2FF"/>
           <w:lang w:val="en-US"/>
         </w:rPr>
-        <w:t/>
+        <w:t>undefined</w:t>
       </w:r>
       <w:r>
         <w:rPr>
@@ -1857,7 +1792,19 @@
           <w:bdr w:val="nil"/>
           <w:lang w:val="en-US"/>
         </w:rPr>
-        <w:t xml:space="preserve"> </w:t>
+        <w:t xml:space="preserve"> of </w:t>
+      </w:r>
+      <w:r>
+        <w:rPr>
+          <w:rFonts w:ascii="Arial" w:eastAsia="Arial" w:hAnsi="Arial" w:cs="Arial"/>
+          <w:i/>
+          <w:sz w:val="24"/>
+          <w:szCs w:val="24"/>
+          <w:bdr w:val="nil"/>
+          <w:shd w:val="clear" w:color="auto" w:fill="C5E2FF"/>
+          <w:lang w:val="en-US"/>
+        </w:rPr>
+        <w:t>undefined</w:t>
       </w:r>
       <w:r>
         <w:rPr>
@@ -1867,7 +1814,7 @@
           <w:bdr w:val="nil"/>
           <w:lang w:val="en-GB"/>
         </w:rPr>
-        <w:t xml:space="preserve">at the </w:t>
+        <w:t xml:space="preserve">, on </w:t>
       </w:r>
       <w:r>
         <w:rPr>
@@ -1879,215 +1826,7 @@
           <w:shd w:val="clear" w:color="auto" w:fill="C5E2FF"/>
           <w:lang w:val="en-US"/>
         </w:rPr>
-        <w:t xml:space="preserve">undefined</w:t>
-      </w:r>
-      <w:r>
-        <w:rPr>
-          <w:rFonts w:ascii="Arial" w:eastAsia="Arial" w:hAnsi="Arial" w:cs="Arial"/>
-          <w:i/>
-          <w:sz w:val="24"/>
-          <w:szCs w:val="24"/>
-          <w:bdr w:val="nil"/>
-          <w:shd w:val="clear" w:color="auto" w:fill="C5E2FF"/>
-          <w:lang w:val="en-US"/>
-        </w:rPr>
-        <w:t/>
-      </w:r>
-      <w:r>
-        <w:rPr>
-          <w:rFonts w:ascii="Arial" w:eastAsia="Arial" w:hAnsi="Arial" w:cs="Arial"/>
-          <w:i/>
-          <w:sz w:val="24"/>
-          <w:szCs w:val="24"/>
-          <w:bdr w:val="nil"/>
-          <w:shd w:val="clear" w:color="auto" w:fill="C5E2FF"/>
-          <w:lang w:val="en-US"/>
-        </w:rPr>
-        <w:t/>
-      </w:r>
-      <w:r>
-        <w:rPr>
-          <w:rFonts w:ascii="Arial" w:eastAsia="Arial Unicode MS" w:hAnsi="Arial" w:cs="Arial"/>
-          <w:sz w:val="24"/>
-          <w:szCs w:val="24"/>
-          <w:bdr w:val="nil"/>
-          <w:lang w:val="en-US"/>
-        </w:rPr>
-        <w:t xml:space="preserve"> of </w:t>
-      </w:r>
-      <w:r>
-        <w:rPr>
-          <w:rFonts w:ascii="Arial" w:eastAsia="Arial" w:hAnsi="Arial" w:cs="Arial"/>
-          <w:i/>
-          <w:sz w:val="24"/>
-          <w:szCs w:val="24"/>
-          <w:bdr w:val="nil"/>
-          <w:shd w:val="clear" w:color="auto" w:fill="C5E2FF"/>
-          <w:lang w:val="en-US"/>
-        </w:rPr>
-        <w:t xml:space="preserve">undefined</w:t>
-      </w:r>
-      <w:r>
-        <w:rPr>
-          <w:rFonts w:ascii="Arial" w:eastAsia="Arial" w:hAnsi="Arial" w:cs="Arial"/>
-          <w:i/>
-          <w:sz w:val="24"/>
-          <w:szCs w:val="24"/>
-          <w:bdr w:val="nil"/>
-          <w:shd w:val="clear" w:color="auto" w:fill="C5E2FF"/>
-          <w:lang w:val="en-US"/>
-        </w:rPr>
-        <w:t/>
-      </w:r>
-      <w:r>
-        <w:rPr>
-          <w:rFonts w:ascii="Arial" w:eastAsia="Arial" w:hAnsi="Arial" w:cs="Arial"/>
-          <w:i/>
-          <w:sz w:val="24"/>
-          <w:szCs w:val="24"/>
-          <w:bdr w:val="nil"/>
-          <w:shd w:val="clear" w:color="auto" w:fill="C5E2FF"/>
-          <w:lang w:val="en-US"/>
-        </w:rPr>
-        <w:t/>
-      </w:r>
-      <w:r>
-        <w:rPr>
-          <w:rFonts w:ascii="Arial" w:eastAsia="Arial Unicode MS" w:hAnsi="Arial" w:cs="Arial"/>
-          <w:sz w:val="24"/>
-          <w:szCs w:val="24"/>
-          <w:bdr w:val="nil"/>
-          <w:lang w:val="en-US"/>
-        </w:rPr>
-        <w:t xml:space="preserve"> in the </w:t>
-      </w:r>
-      <w:r>
-        <w:rPr>
-          <w:rFonts w:ascii="Arial" w:eastAsia="Arial" w:hAnsi="Arial" w:cs="Arial"/>
-          <w:i/>
-          <w:sz w:val="24"/>
-          <w:szCs w:val="24"/>
-          <w:bdr w:val="nil"/>
-          <w:shd w:val="clear" w:color="auto" w:fill="C5E2FF"/>
-          <w:lang w:val="en-US"/>
-        </w:rPr>
-        <w:t xml:space="preserve">undefined</w:t>
-      </w:r>
-      <w:r>
-        <w:rPr>
-          <w:rFonts w:ascii="Arial" w:eastAsia="Arial" w:hAnsi="Arial" w:cs="Arial"/>
-          <w:i/>
-          <w:sz w:val="24"/>
-          <w:szCs w:val="24"/>
-          <w:bdr w:val="nil"/>
-          <w:shd w:val="clear" w:color="auto" w:fill="C5E2FF"/>
-          <w:lang w:val="en-US"/>
-        </w:rPr>
-        <w:t/>
-      </w:r>
-      <w:r>
-        <w:rPr>
-          <w:rFonts w:ascii="Arial" w:eastAsia="Arial" w:hAnsi="Arial" w:cs="Arial"/>
-          <w:i/>
-          <w:sz w:val="24"/>
-          <w:szCs w:val="24"/>
-          <w:bdr w:val="nil"/>
-          <w:shd w:val="clear" w:color="auto" w:fill="C5E2FF"/>
-          <w:lang w:val="en-US"/>
-        </w:rPr>
-        <w:t/>
-      </w:r>
-      <w:r>
-        <w:rPr>
-          <w:rFonts w:ascii="Arial" w:eastAsia="Arial Unicode MS" w:hAnsi="Arial" w:cs="Arial"/>
-          <w:sz w:val="24"/>
-          <w:szCs w:val="24"/>
-          <w:bdr w:val="nil"/>
-          <w:lang w:val="en-US"/>
-        </w:rPr>
-        <w:t xml:space="preserve"> of </w:t>
-      </w:r>
-      <w:r>
-        <w:rPr>
-          <w:rFonts w:ascii="Arial" w:eastAsia="Arial" w:hAnsi="Arial" w:cs="Arial"/>
-          <w:i/>
-          <w:sz w:val="24"/>
-          <w:szCs w:val="24"/>
-          <w:bdr w:val="nil"/>
-          <w:shd w:val="clear" w:color="auto" w:fill="C5E2FF"/>
-          <w:lang w:val="en-US"/>
-        </w:rPr>
-        <w:t xml:space="preserve">undefined</w:t>
-      </w:r>
-      <w:r>
-        <w:rPr>
-          <w:rFonts w:ascii="Arial" w:eastAsia="Arial" w:hAnsi="Arial" w:cs="Arial"/>
-          <w:i/>
-          <w:sz w:val="24"/>
-          <w:szCs w:val="24"/>
-          <w:bdr w:val="nil"/>
-          <w:shd w:val="clear" w:color="auto" w:fill="C5E2FF"/>
-          <w:lang w:val="en-US"/>
-        </w:rPr>
-        <w:t/>
-      </w:r>
-      <w:r>
-        <w:rPr>
-          <w:rFonts w:ascii="Arial" w:eastAsia="Arial" w:hAnsi="Arial" w:cs="Arial"/>
-          <w:i/>
-          <w:sz w:val="24"/>
-          <w:szCs w:val="24"/>
-          <w:bdr w:val="nil"/>
-          <w:shd w:val="clear" w:color="auto" w:fill="C5E2FF"/>
-          <w:lang w:val="en-US"/>
-        </w:rPr>
-        <w:t/>
-      </w:r>
-      <w:r>
-        <w:rPr>
-          <w:rFonts w:ascii="Arial" w:eastAsia="Arial Unicode MS" w:hAnsi="Arial" w:cs="Arial"/>
-          <w:sz w:val="24"/>
-          <w:szCs w:val="24"/>
-          <w:bdr w:val="nil"/>
-          <w:lang w:val="en-GB"/>
-        </w:rPr>
-        <w:t xml:space="preserve">, on </w:t>
-      </w:r>
-      <w:r>
-        <w:rPr>
-          <w:rFonts w:ascii="Arial" w:eastAsia="Arial" w:hAnsi="Arial" w:cs="Arial"/>
-          <w:i/>
-          <w:sz w:val="24"/>
-          <w:szCs w:val="24"/>
-          <w:bdr w:val="nil"/>
-          <w:shd w:val="clear" w:color="auto" w:fill="C5E2FF"/>
-          <w:lang w:val="en-US"/>
-        </w:rPr>
-        <w:t xml:space="preserve">undefined</w:t>
-      </w:r>
-      <w:r>
-        <w:rPr>
-          <w:rFonts w:ascii="Arial" w:eastAsia="Arial" w:hAnsi="Arial" w:cs="Arial"/>
-          <w:i/>
-          <w:sz w:val="24"/>
-          <w:szCs w:val="24"/>
-          <w:bdr w:val="nil"/>
-          <w:shd w:val="clear" w:color="auto" w:fill="C5E2FF"/>
-          <w:lang w:val="en-US"/>
-        </w:rPr>
-        <w:t/>
-      </w:r>
-      <w:r>
-        <w:rPr>
-          <w:rFonts w:ascii="Arial" w:eastAsia="Arial" w:hAnsi="Arial" w:cs="Arial"/>
-          <w:i/>
-          <w:sz w:val="24"/>
-          <w:szCs w:val="24"/>
-          <w:bdr w:val="nil"/>
-          <w:shd w:val="clear" w:color="auto" w:fill="C5E2FF"/>
-          <w:lang w:val="en-US"/>
-        </w:rPr>
-        <w:t/>
+        <w:t>undefined</w:t>
       </w:r>
       <w:r>
         <w:rPr>
@@ -2288,7 +2027,6 @@
           <w:lang w:val="en-US"/>
         </w:rPr>
       </w:pPr>
-      <w:proofErr w:type="gramStart"/>
       <w:r>
         <w:rPr>
           <w:rFonts w:ascii="Arial" w:eastAsia="Arial Unicode MS" w:hAnsi="Arial" w:cs="Arial"/>
@@ -2297,9 +2035,20 @@
           <w:bdr w:val="nil"/>
           <w:lang w:val="en-US"/>
         </w:rPr>
-        <w:t>by</w:t>
-      </w:r>
-      <w:proofErr w:type="gramEnd"/>
+        <w:t xml:space="preserve">by </w:t>
+      </w:r>
+      <w:r>
+        <w:rPr>
+          <w:rFonts w:ascii="Arial" w:eastAsia="Arial" w:hAnsi="Arial" w:cs="Arial"/>
+          <w:i/>
+          <w:sz w:val="24"/>
+          <w:szCs w:val="24"/>
+          <w:bdr w:val="nil"/>
+          <w:shd w:val="clear" w:color="auto" w:fill="C5E2FF"/>
+          <w:lang w:val="en-US"/>
+        </w:rPr>
+        <w:t>undefined</w:t>
+      </w:r>
       <w:r>
         <w:rPr>
           <w:rFonts w:ascii="Arial" w:eastAsia="Arial Unicode MS" w:hAnsi="Arial" w:cs="Arial"/>
@@ -2308,7 +2057,7 @@
           <w:bdr w:val="nil"/>
           <w:lang w:val="en-US"/>
         </w:rPr>
-        <w:t xml:space="preserve"> </w:t>
+        <w:t xml:space="preserve"> at the </w:t>
       </w:r>
       <w:r>
         <w:rPr>
@@ -2320,7 +2069,17 @@
           <w:shd w:val="clear" w:color="auto" w:fill="C5E2FF"/>
           <w:lang w:val="en-US"/>
         </w:rPr>
-        <w:t xml:space="preserve">undefined</w:t>
+        <w:t>undefined</w:t>
+      </w:r>
+      <w:r>
+        <w:rPr>
+          <w:rFonts w:ascii="Arial" w:eastAsia="Arial Unicode MS" w:hAnsi="Arial" w:cs="Arial"/>
+          <w:sz w:val="24"/>
+          <w:szCs w:val="24"/>
+          <w:bdr w:val="nil"/>
+          <w:lang w:val="en-US"/>
+        </w:rPr>
+        <w:t xml:space="preserve"> of </w:t>
       </w:r>
       <w:r>
         <w:rPr>
@@ -2332,7 +2091,17 @@
           <w:shd w:val="clear" w:color="auto" w:fill="C5E2FF"/>
           <w:lang w:val="en-US"/>
         </w:rPr>
-        <w:t/>
+        <w:t>undefined</w:t>
+      </w:r>
+      <w:r>
+        <w:rPr>
+          <w:rFonts w:ascii="Arial" w:eastAsia="Arial Unicode MS" w:hAnsi="Arial" w:cs="Arial"/>
+          <w:sz w:val="24"/>
+          <w:szCs w:val="24"/>
+          <w:bdr w:val="nil"/>
+          <w:lang w:val="en-US"/>
+        </w:rPr>
+        <w:t xml:space="preserve"> in the </w:t>
       </w:r>
       <w:r>
         <w:rPr>
@@ -2344,7 +2113,17 @@
           <w:shd w:val="clear" w:color="auto" w:fill="C5E2FF"/>
           <w:lang w:val="en-US"/>
         </w:rPr>
-        <w:t/>
+        <w:t>undefined</w:t>
+      </w:r>
+      <w:r>
+        <w:rPr>
+          <w:rFonts w:ascii="Arial" w:eastAsia="Arial Unicode MS" w:hAnsi="Arial" w:cs="Arial"/>
+          <w:sz w:val="24"/>
+          <w:szCs w:val="24"/>
+          <w:bdr w:val="nil"/>
+          <w:lang w:val="en-US"/>
+        </w:rPr>
+        <w:t xml:space="preserve"> of </w:t>
       </w:r>
       <w:r>
         <w:rPr>
@@ -2356,7 +2135,7 @@
           <w:shd w:val="clear" w:color="auto" w:fill="C5E2FF"/>
           <w:lang w:val="en-US"/>
         </w:rPr>
-        <w:t/>
+        <w:t>undefined</w:t>
       </w:r>
       <w:r>
         <w:rPr>
@@ -2366,7 +2145,7 @@
           <w:bdr w:val="nil"/>
           <w:lang w:val="en-US"/>
         </w:rPr>
-        <w:t xml:space="preserve"> at the </w:t>
+        <w:t xml:space="preserve">, before me on </w:t>
       </w:r>
       <w:r>
         <w:rPr>
@@ -2378,215 +2157,7 @@
           <w:shd w:val="clear" w:color="auto" w:fill="C5E2FF"/>
           <w:lang w:val="en-US"/>
         </w:rPr>
-        <w:t xml:space="preserve">undefined</w:t>
-      </w:r>
-      <w:r>
-        <w:rPr>
-          <w:rFonts w:ascii="Arial" w:eastAsia="Arial" w:hAnsi="Arial" w:cs="Arial"/>
-          <w:i/>
-          <w:sz w:val="24"/>
-          <w:szCs w:val="24"/>
-          <w:bdr w:val="nil"/>
-          <w:shd w:val="clear" w:color="auto" w:fill="C5E2FF"/>
-          <w:lang w:val="en-US"/>
-        </w:rPr>
-        <w:t/>
-      </w:r>
-      <w:r>
-        <w:rPr>
-          <w:rFonts w:ascii="Arial" w:eastAsia="Arial" w:hAnsi="Arial" w:cs="Arial"/>
-          <w:i/>
-          <w:sz w:val="24"/>
-          <w:szCs w:val="24"/>
-          <w:bdr w:val="nil"/>
-          <w:shd w:val="clear" w:color="auto" w:fill="C5E2FF"/>
-          <w:lang w:val="en-US"/>
-        </w:rPr>
-        <w:t/>
-      </w:r>
-      <w:r>
-        <w:rPr>
-          <w:rFonts w:ascii="Arial" w:eastAsia="Arial Unicode MS" w:hAnsi="Arial" w:cs="Arial"/>
-          <w:sz w:val="24"/>
-          <w:szCs w:val="24"/>
-          <w:bdr w:val="nil"/>
-          <w:lang w:val="en-US"/>
-        </w:rPr>
-        <w:t xml:space="preserve"> of </w:t>
-      </w:r>
-      <w:r>
-        <w:rPr>
-          <w:rFonts w:ascii="Arial" w:eastAsia="Arial" w:hAnsi="Arial" w:cs="Arial"/>
-          <w:i/>
-          <w:sz w:val="24"/>
-          <w:szCs w:val="24"/>
-          <w:bdr w:val="nil"/>
-          <w:shd w:val="clear" w:color="auto" w:fill="C5E2FF"/>
-          <w:lang w:val="en-US"/>
-        </w:rPr>
-        <w:t xml:space="preserve">undefined</w:t>
-      </w:r>
-      <w:r>
-        <w:rPr>
-          <w:rFonts w:ascii="Arial" w:eastAsia="Arial" w:hAnsi="Arial" w:cs="Arial"/>
-          <w:i/>
-          <w:sz w:val="24"/>
-          <w:szCs w:val="24"/>
-          <w:bdr w:val="nil"/>
-          <w:shd w:val="clear" w:color="auto" w:fill="C5E2FF"/>
-          <w:lang w:val="en-US"/>
-        </w:rPr>
-        <w:t/>
-      </w:r>
-      <w:r>
-        <w:rPr>
-          <w:rFonts w:ascii="Arial" w:eastAsia="Arial" w:hAnsi="Arial" w:cs="Arial"/>
-          <w:i/>
-          <w:sz w:val="24"/>
-          <w:szCs w:val="24"/>
-          <w:bdr w:val="nil"/>
-          <w:shd w:val="clear" w:color="auto" w:fill="C5E2FF"/>
-          <w:lang w:val="en-US"/>
-        </w:rPr>
-        <w:t/>
-      </w:r>
-      <w:r>
-        <w:rPr>
-          <w:rFonts w:ascii="Arial" w:eastAsia="Arial Unicode MS" w:hAnsi="Arial" w:cs="Arial"/>
-          <w:sz w:val="24"/>
-          <w:szCs w:val="24"/>
-          <w:bdr w:val="nil"/>
-          <w:lang w:val="en-US"/>
-        </w:rPr>
-        <w:t xml:space="preserve"> in the </w:t>
-      </w:r>
-      <w:r>
-        <w:rPr>
-          <w:rFonts w:ascii="Arial" w:eastAsia="Arial" w:hAnsi="Arial" w:cs="Arial"/>
-          <w:i/>
-          <w:sz w:val="24"/>
-          <w:szCs w:val="24"/>
-          <w:bdr w:val="nil"/>
-          <w:shd w:val="clear" w:color="auto" w:fill="C5E2FF"/>
-          <w:lang w:val="en-US"/>
-        </w:rPr>
-        <w:t xml:space="preserve">undefined</w:t>
-      </w:r>
-      <w:r>
-        <w:rPr>
-          <w:rFonts w:ascii="Arial" w:eastAsia="Arial" w:hAnsi="Arial" w:cs="Arial"/>
-          <w:i/>
-          <w:sz w:val="24"/>
-          <w:szCs w:val="24"/>
-          <w:bdr w:val="nil"/>
-          <w:shd w:val="clear" w:color="auto" w:fill="C5E2FF"/>
-          <w:lang w:val="en-US"/>
-        </w:rPr>
-        <w:t/>
-      </w:r>
-      <w:r>
-        <w:rPr>
-          <w:rFonts w:ascii="Arial" w:eastAsia="Arial" w:hAnsi="Arial" w:cs="Arial"/>
-          <w:i/>
-          <w:sz w:val="24"/>
-          <w:szCs w:val="24"/>
-          <w:bdr w:val="nil"/>
-          <w:shd w:val="clear" w:color="auto" w:fill="C5E2FF"/>
-          <w:lang w:val="en-US"/>
-        </w:rPr>
-        <w:t/>
-      </w:r>
-      <w:r>
-        <w:rPr>
-          <w:rFonts w:ascii="Arial" w:eastAsia="Arial Unicode MS" w:hAnsi="Arial" w:cs="Arial"/>
-          <w:sz w:val="24"/>
-          <w:szCs w:val="24"/>
-          <w:bdr w:val="nil"/>
-          <w:lang w:val="en-US"/>
-        </w:rPr>
-        <w:t xml:space="preserve"> of </w:t>
-      </w:r>
-      <w:r>
-        <w:rPr>
-          <w:rFonts w:ascii="Arial" w:eastAsia="Arial" w:hAnsi="Arial" w:cs="Arial"/>
-          <w:i/>
-          <w:sz w:val="24"/>
-          <w:szCs w:val="24"/>
-          <w:bdr w:val="nil"/>
-          <w:shd w:val="clear" w:color="auto" w:fill="C5E2FF"/>
-          <w:lang w:val="en-US"/>
-        </w:rPr>
-        <w:t xml:space="preserve">undefined</w:t>
-      </w:r>
-      <w:r>
-        <w:rPr>
-          <w:rFonts w:ascii="Arial" w:eastAsia="Arial" w:hAnsi="Arial" w:cs="Arial"/>
-          <w:i/>
-          <w:sz w:val="24"/>
-          <w:szCs w:val="24"/>
-          <w:bdr w:val="nil"/>
-          <w:shd w:val="clear" w:color="auto" w:fill="C5E2FF"/>
-          <w:lang w:val="en-US"/>
-        </w:rPr>
-        <w:t/>
-      </w:r>
-      <w:r>
-        <w:rPr>
-          <w:rFonts w:ascii="Arial" w:eastAsia="Arial" w:hAnsi="Arial" w:cs="Arial"/>
-          <w:i/>
-          <w:sz w:val="24"/>
-          <w:szCs w:val="24"/>
-          <w:bdr w:val="nil"/>
-          <w:shd w:val="clear" w:color="auto" w:fill="C5E2FF"/>
-          <w:lang w:val="en-US"/>
-        </w:rPr>
-        <w:t/>
-      </w:r>
-      <w:r>
-        <w:rPr>
-          <w:rFonts w:ascii="Arial" w:eastAsia="Arial Unicode MS" w:hAnsi="Arial" w:cs="Arial"/>
-          <w:sz w:val="24"/>
-          <w:szCs w:val="24"/>
-          <w:bdr w:val="nil"/>
-          <w:lang w:val="en-US"/>
-        </w:rPr>
-        <w:t xml:space="preserve">, before me on </w:t>
-      </w:r>
-      <w:r>
-        <w:rPr>
-          <w:rFonts w:ascii="Arial" w:eastAsia="Arial" w:hAnsi="Arial" w:cs="Arial"/>
-          <w:i/>
-          <w:sz w:val="24"/>
-          <w:szCs w:val="24"/>
-          <w:bdr w:val="nil"/>
-          <w:shd w:val="clear" w:color="auto" w:fill="C5E2FF"/>
-          <w:lang w:val="en-US"/>
-        </w:rPr>
-        <w:t xml:space="preserve">undefined</w:t>
-      </w:r>
-      <w:r>
-        <w:rPr>
-          <w:rFonts w:ascii="Arial" w:eastAsia="Arial" w:hAnsi="Arial" w:cs="Arial"/>
-          <w:i/>
-          <w:sz w:val="24"/>
-          <w:szCs w:val="24"/>
-          <w:bdr w:val="nil"/>
-          <w:shd w:val="clear" w:color="auto" w:fill="C5E2FF"/>
-          <w:lang w:val="en-US"/>
-        </w:rPr>
-        <w:t/>
-      </w:r>
-      <w:r>
-        <w:rPr>
-          <w:rFonts w:ascii="Arial" w:eastAsia="Arial" w:hAnsi="Arial" w:cs="Arial"/>
-          <w:i/>
-          <w:sz w:val="24"/>
-          <w:szCs w:val="24"/>
-          <w:bdr w:val="nil"/>
-          <w:shd w:val="clear" w:color="auto" w:fill="C5E2FF"/>
-          <w:lang w:val="en-US"/>
-        </w:rPr>
-        <w:t/>
+        <w:t>undefined</w:t>
       </w:r>
       <w:r>
         <w:rPr>
@@ -2739,7 +2310,6 @@
           <w:lang w:val="en-US"/>
         </w:rPr>
       </w:pPr>
-      <w:proofErr w:type="gramStart"/>
       <w:r>
         <w:rPr>
           <w:rFonts w:ascii="Arial" w:eastAsia="Arial Unicode MS" w:hAnsi="Arial" w:cs="Arial"/>
@@ -2748,9 +2318,20 @@
           <w:bdr w:val="nil"/>
           <w:lang w:val="en-US"/>
         </w:rPr>
-        <w:t>by</w:t>
-      </w:r>
-      <w:proofErr w:type="gramEnd"/>
+        <w:t xml:space="preserve">by </w:t>
+      </w:r>
+      <w:r>
+        <w:rPr>
+          <w:rFonts w:ascii="Arial" w:eastAsia="Arial" w:hAnsi="Arial" w:cs="Arial"/>
+          <w:i/>
+          <w:sz w:val="24"/>
+          <w:szCs w:val="24"/>
+          <w:bdr w:val="nil"/>
+          <w:shd w:val="clear" w:color="auto" w:fill="C5E2FF"/>
+          <w:lang w:val="en-US"/>
+        </w:rPr>
+        <w:t>undefined</w:t>
+      </w:r>
       <w:r>
         <w:rPr>
           <w:rFonts w:ascii="Arial" w:eastAsia="Arial Unicode MS" w:hAnsi="Arial" w:cs="Arial"/>
@@ -2759,10 +2340,66 @@
           <w:bdr w:val="nil"/>
           <w:lang w:val="en-US"/>
         </w:rPr>
+        <w:t xml:space="preserve"> at the </w:t>
+      </w:r>
+      <w:r>
+        <w:rPr>
+          <w:rFonts w:ascii="Arial" w:eastAsia="Arial" w:hAnsi="Arial" w:cs="Arial"/>
+          <w:i/>
+          <w:sz w:val="24"/>
+          <w:szCs w:val="24"/>
+          <w:bdr w:val="nil"/>
+          <w:shd w:val="clear" w:color="auto" w:fill="C5E2FF"/>
+          <w:lang w:val="en-US"/>
+        </w:rPr>
+        <w:t>undefined</w:t>
+      </w:r>
+      <w:r>
+        <w:rPr>
+          <w:rFonts w:ascii="Arial" w:eastAsia="Arial Unicode MS" w:hAnsi="Arial" w:cs="Arial"/>
+          <w:sz w:val="24"/>
+          <w:szCs w:val="24"/>
+          <w:bdr w:val="nil"/>
+          <w:lang w:val="en-US"/>
+        </w:rPr>
+        <w:t xml:space="preserve">  of </w:t>
+      </w:r>
+      <w:r>
+        <w:rPr>
+          <w:rFonts w:ascii="Arial" w:eastAsia="Arial" w:hAnsi="Arial" w:cs="Arial"/>
+          <w:i/>
+          <w:sz w:val="24"/>
+          <w:szCs w:val="24"/>
+          <w:bdr w:val="nil"/>
+          <w:shd w:val="clear" w:color="auto" w:fill="C5E2FF"/>
+          <w:lang w:val="en-US"/>
+        </w:rPr>
+        <w:t>undefined</w:t>
+      </w:r>
+      <w:r>
+        <w:rPr>
+          <w:rFonts w:ascii="Arial" w:eastAsia="Arial" w:hAnsi="Arial" w:cs="Arial"/>
+          <w:i/>
+          <w:sz w:val="24"/>
+          <w:szCs w:val="24"/>
+          <w:bdr w:val="nil"/>
+          <w:shd w:val="clear" w:color="auto" w:fill="C5E2FF"/>
+          <w:lang w:val="en-US"/>
+        </w:rPr>
         <w:t xml:space="preserve"> </w:t>
       </w:r>
       <w:r>
         <w:rPr>
+          <w:rFonts w:ascii="Arial" w:eastAsia="Arial Unicode MS" w:hAnsi="Arial" w:cs="Arial"/>
+          <w:sz w:val="24"/>
+          <w:szCs w:val="24"/>
+          <w:bdr w:val="nil"/>
+          <w:lang w:val="en-US"/>
+        </w:rPr>
+        <w:t xml:space="preserve">in the </w:t>
+      </w:r>
+      <w:r>
+        <w:rPr>
           <w:rFonts w:ascii="Arial" w:eastAsia="Arial" w:hAnsi="Arial" w:cs="Arial"/>
           <w:i/>
           <w:sz w:val="24"/>
@@ -2771,7 +2408,17 @@
           <w:shd w:val="clear" w:color="auto" w:fill="C5E2FF"/>
           <w:lang w:val="en-US"/>
         </w:rPr>
-        <w:t xml:space="preserve">undefined</w:t>
+        <w:t>undefined</w:t>
+      </w:r>
+      <w:r>
+        <w:rPr>
+          <w:rFonts w:ascii="Arial" w:eastAsia="Arial Unicode MS" w:hAnsi="Arial" w:cs="Arial"/>
+          <w:sz w:val="24"/>
+          <w:szCs w:val="24"/>
+          <w:bdr w:val="nil"/>
+          <w:lang w:val="en-US"/>
+        </w:rPr>
+        <w:t xml:space="preserve"> of </w:t>
       </w:r>
       <w:r>
         <w:rPr>
@@ -2783,7 +2430,17 @@
           <w:shd w:val="clear" w:color="auto" w:fill="C5E2FF"/>
           <w:lang w:val="en-US"/>
         </w:rPr>
-        <w:t/>
+        <w:t>undefined</w:t>
+      </w:r>
+      <w:r>
+        <w:rPr>
+          <w:rFonts w:ascii="Arial" w:eastAsia="Arial Unicode MS" w:hAnsi="Arial" w:cs="Arial"/>
+          <w:sz w:val="24"/>
+          <w:szCs w:val="24"/>
+          <w:bdr w:val="nil"/>
+          <w:lang w:val="en-US"/>
+        </w:rPr>
+        <w:t xml:space="preserve">, before me at the </w:t>
       </w:r>
       <w:r>
         <w:rPr>
@@ -2795,7 +2452,17 @@
           <w:shd w:val="clear" w:color="auto" w:fill="C5E2FF"/>
           <w:lang w:val="en-US"/>
         </w:rPr>
-        <w:t/>
+        <w:t>undefined</w:t>
+      </w:r>
+      <w:r>
+        <w:rPr>
+          <w:rFonts w:ascii="Arial" w:eastAsia="Arial Unicode MS" w:hAnsi="Arial" w:cs="Arial"/>
+          <w:sz w:val="24"/>
+          <w:szCs w:val="24"/>
+          <w:bdr w:val="nil"/>
+          <w:lang w:val="en-US"/>
+        </w:rPr>
+        <w:t xml:space="preserve"> of </w:t>
       </w:r>
       <w:r>
         <w:rPr>
@@ -2807,7 +2474,7 @@
           <w:shd w:val="clear" w:color="auto" w:fill="C5E2FF"/>
           <w:lang w:val="en-US"/>
         </w:rPr>
-        <w:t/>
+        <w:t>undefined</w:t>
       </w:r>
       <w:r>
         <w:rPr>
@@ -2817,7 +2484,7 @@
           <w:bdr w:val="nil"/>
           <w:lang w:val="en-US"/>
         </w:rPr>
-        <w:t xml:space="preserve"> at the </w:t>
+        <w:t xml:space="preserve"> in the </w:t>
       </w:r>
       <w:r>
         <w:rPr>
@@ -2829,7 +2496,17 @@
           <w:shd w:val="clear" w:color="auto" w:fill="C5E2FF"/>
           <w:lang w:val="en-US"/>
         </w:rPr>
-        <w:t xml:space="preserve">undefined</w:t>
+        <w:t>undefined</w:t>
+      </w:r>
+      <w:r>
+        <w:rPr>
+          <w:rFonts w:ascii="Arial" w:eastAsia="Arial Unicode MS" w:hAnsi="Arial" w:cs="Arial"/>
+          <w:sz w:val="24"/>
+          <w:szCs w:val="24"/>
+          <w:bdr w:val="nil"/>
+          <w:lang w:val="en-US"/>
+        </w:rPr>
+        <w:t xml:space="preserve"> of </w:t>
       </w:r>
       <w:r>
         <w:rPr>
@@ -2841,7 +2518,17 @@
           <w:shd w:val="clear" w:color="auto" w:fill="C5E2FF"/>
           <w:lang w:val="en-US"/>
         </w:rPr>
-        <w:t/>
+        <w:t>undefined</w:t>
+      </w:r>
+      <w:r>
+        <w:rPr>
+          <w:rFonts w:ascii="Arial" w:eastAsia="Arial Unicode MS" w:hAnsi="Arial" w:cs="Arial"/>
+          <w:sz w:val="24"/>
+          <w:szCs w:val="24"/>
+          <w:bdr w:val="nil"/>
+          <w:lang w:val="en-US"/>
+        </w:rPr>
+        <w:t xml:space="preserve">, on </w:t>
       </w:r>
       <w:r>
         <w:rPr>
@@ -2853,399 +2540,7 @@
           <w:shd w:val="clear" w:color="auto" w:fill="C5E2FF"/>
           <w:lang w:val="en-US"/>
         </w:rPr>
-        <w:t/>
-      </w:r>
-      <w:r>
-        <w:rPr>
-          <w:rFonts w:ascii="Arial" w:eastAsia="Arial Unicode MS" w:hAnsi="Arial" w:cs="Arial"/>
-          <w:sz w:val="24"/>
-          <w:szCs w:val="24"/>
-          <w:bdr w:val="nil"/>
-          <w:lang w:val="en-US"/>
-        </w:rPr>
-        <w:t xml:space="preserve">  of </w:t>
-      </w:r>
-      <w:r>
-        <w:rPr>
-          <w:rFonts w:ascii="Arial" w:eastAsia="Arial" w:hAnsi="Arial" w:cs="Arial"/>
-          <w:i/>
-          <w:sz w:val="24"/>
-          <w:szCs w:val="24"/>
-          <w:bdr w:val="nil"/>
-          <w:shd w:val="clear" w:color="auto" w:fill="C5E2FF"/>
-          <w:lang w:val="en-US"/>
-        </w:rPr>
-        <w:t xml:space="preserve">undefined</w:t>
-      </w:r>
-      <w:r>
-        <w:rPr>
-          <w:rFonts w:ascii="Arial" w:eastAsia="Arial" w:hAnsi="Arial" w:cs="Arial"/>
-          <w:i/>
-          <w:sz w:val="24"/>
-          <w:szCs w:val="24"/>
-          <w:bdr w:val="nil"/>
-          <w:shd w:val="clear" w:color="auto" w:fill="C5E2FF"/>
-          <w:lang w:val="en-US"/>
-        </w:rPr>
-        <w:t/>
-      </w:r>
-      <w:r>
-        <w:rPr>
-          <w:rFonts w:ascii="Arial" w:eastAsia="Arial" w:hAnsi="Arial" w:cs="Arial"/>
-          <w:i/>
-          <w:sz w:val="24"/>
-          <w:szCs w:val="24"/>
-          <w:bdr w:val="nil"/>
-          <w:shd w:val="clear" w:color="auto" w:fill="C5E2FF"/>
-          <w:lang w:val="en-US"/>
-        </w:rPr>
-        <w:t/>
-      </w:r>
-      <w:r>
-        <w:rPr>
-          <w:rFonts w:ascii="Arial" w:eastAsia="Arial" w:hAnsi="Arial" w:cs="Arial"/>
-          <w:i/>
-          <w:sz w:val="24"/>
-          <w:szCs w:val="24"/>
-          <w:bdr w:val="nil"/>
-          <w:shd w:val="clear" w:color="auto" w:fill="C5E2FF"/>
-          <w:lang w:val="en-US"/>
-        </w:rPr>
-        <w:t xml:space="preserve"> </w:t>
-      </w:r>
-      <w:r>
-        <w:rPr>
-          <w:rFonts w:ascii="Arial" w:eastAsia="Arial Unicode MS" w:hAnsi="Arial" w:cs="Arial"/>
-          <w:sz w:val="24"/>
-          <w:szCs w:val="24"/>
-          <w:bdr w:val="nil"/>
-          <w:lang w:val="en-US"/>
-        </w:rPr>
-        <w:t xml:space="preserve">in the </w:t>
-      </w:r>
-      <w:r>
-        <w:rPr>
-          <w:rFonts w:ascii="Arial" w:eastAsia="Arial" w:hAnsi="Arial" w:cs="Arial"/>
-          <w:i/>
-          <w:sz w:val="24"/>
-          <w:szCs w:val="24"/>
-          <w:bdr w:val="nil"/>
-          <w:shd w:val="clear" w:color="auto" w:fill="C5E2FF"/>
-          <w:lang w:val="en-US"/>
-        </w:rPr>
-        <w:t xml:space="preserve">undefined</w:t>
-      </w:r>
-      <w:r>
-        <w:rPr>
-          <w:rFonts w:ascii="Arial" w:eastAsia="Arial" w:hAnsi="Arial" w:cs="Arial"/>
-          <w:i/>
-          <w:sz w:val="24"/>
-          <w:szCs w:val="24"/>
-          <w:bdr w:val="nil"/>
-          <w:shd w:val="clear" w:color="auto" w:fill="C5E2FF"/>
-          <w:lang w:val="en-US"/>
-        </w:rPr>
-        <w:t/>
-      </w:r>
-      <w:r>
-        <w:rPr>
-          <w:rFonts w:ascii="Arial" w:eastAsia="Arial" w:hAnsi="Arial" w:cs="Arial"/>
-          <w:i/>
-          <w:sz w:val="24"/>
-          <w:szCs w:val="24"/>
-          <w:bdr w:val="nil"/>
-          <w:shd w:val="clear" w:color="auto" w:fill="C5E2FF"/>
-          <w:lang w:val="en-US"/>
-        </w:rPr>
-        <w:t/>
-      </w:r>
-      <w:r>
-        <w:rPr>
-          <w:rFonts w:ascii="Arial" w:eastAsia="Arial Unicode MS" w:hAnsi="Arial" w:cs="Arial"/>
-          <w:sz w:val="24"/>
-          <w:szCs w:val="24"/>
-          <w:bdr w:val="nil"/>
-          <w:lang w:val="en-US"/>
-        </w:rPr>
-        <w:t xml:space="preserve"> of </w:t>
-      </w:r>
-      <w:r>
-        <w:rPr>
-          <w:rFonts w:ascii="Arial" w:eastAsia="Arial" w:hAnsi="Arial" w:cs="Arial"/>
-          <w:i/>
-          <w:sz w:val="24"/>
-          <w:szCs w:val="24"/>
-          <w:bdr w:val="nil"/>
-          <w:shd w:val="clear" w:color="auto" w:fill="C5E2FF"/>
-          <w:lang w:val="en-US"/>
-        </w:rPr>
-        <w:t xml:space="preserve">undefined</w:t>
-      </w:r>
-      <w:r>
-        <w:rPr>
-          <w:rFonts w:ascii="Arial" w:eastAsia="Arial" w:hAnsi="Arial" w:cs="Arial"/>
-          <w:i/>
-          <w:sz w:val="24"/>
-          <w:szCs w:val="24"/>
-          <w:bdr w:val="nil"/>
-          <w:shd w:val="clear" w:color="auto" w:fill="C5E2FF"/>
-          <w:lang w:val="en-US"/>
-        </w:rPr>
-        <w:t/>
-      </w:r>
-      <w:r>
-        <w:rPr>
-          <w:rFonts w:ascii="Arial" w:eastAsia="Arial" w:hAnsi="Arial" w:cs="Arial"/>
-          <w:i/>
-          <w:sz w:val="24"/>
-          <w:szCs w:val="24"/>
-          <w:bdr w:val="nil"/>
-          <w:shd w:val="clear" w:color="auto" w:fill="C5E2FF"/>
-          <w:lang w:val="en-US"/>
-        </w:rPr>
-        <w:t/>
-      </w:r>
-      <w:r>
-        <w:rPr>
-          <w:rFonts w:ascii="Arial" w:eastAsia="Arial" w:hAnsi="Arial" w:cs="Arial"/>
-          <w:i/>
-          <w:sz w:val="24"/>
-          <w:szCs w:val="24"/>
-          <w:bdr w:val="nil"/>
-          <w:shd w:val="clear" w:color="auto" w:fill="C5E2FF"/>
-          <w:lang w:val="en-US"/>
-        </w:rPr>
-        <w:t/>
-      </w:r>
-      <w:r>
-        <w:rPr>
-          <w:rFonts w:ascii="Arial" w:eastAsia="Arial Unicode MS" w:hAnsi="Arial" w:cs="Arial"/>
-          <w:sz w:val="24"/>
-          <w:szCs w:val="24"/>
-          <w:bdr w:val="nil"/>
-          <w:lang w:val="en-US"/>
-        </w:rPr>
-        <w:t xml:space="preserve">, before me at the </w:t>
-      </w:r>
-      <w:r>
-        <w:rPr>
-          <w:rFonts w:ascii="Arial" w:eastAsia="Arial" w:hAnsi="Arial" w:cs="Arial"/>
-          <w:i/>
-          <w:sz w:val="24"/>
-          <w:szCs w:val="24"/>
-          <w:bdr w:val="nil"/>
-          <w:shd w:val="clear" w:color="auto" w:fill="C5E2FF"/>
-          <w:lang w:val="en-US"/>
-        </w:rPr>
-        <w:t xml:space="preserve">undefined</w:t>
-      </w:r>
-      <w:r>
-        <w:rPr>
-          <w:rFonts w:ascii="Arial" w:eastAsia="Arial" w:hAnsi="Arial" w:cs="Arial"/>
-          <w:i/>
-          <w:sz w:val="24"/>
-          <w:szCs w:val="24"/>
-          <w:bdr w:val="nil"/>
-          <w:shd w:val="clear" w:color="auto" w:fill="C5E2FF"/>
-          <w:lang w:val="en-US"/>
-        </w:rPr>
-        <w:t/>
-      </w:r>
-      <w:r>
-        <w:rPr>
-          <w:rFonts w:ascii="Arial" w:eastAsia="Arial" w:hAnsi="Arial" w:cs="Arial"/>
-          <w:i/>
-          <w:sz w:val="24"/>
-          <w:szCs w:val="24"/>
-          <w:bdr w:val="nil"/>
-          <w:shd w:val="clear" w:color="auto" w:fill="C5E2FF"/>
-          <w:lang w:val="en-US"/>
-        </w:rPr>
-        <w:t/>
-      </w:r>
-      <w:r>
-        <w:rPr>
-          <w:rFonts w:ascii="Arial" w:eastAsia="Arial Unicode MS" w:hAnsi="Arial" w:cs="Arial"/>
-          <w:sz w:val="24"/>
-          <w:szCs w:val="24"/>
-          <w:bdr w:val="nil"/>
-          <w:lang w:val="en-US"/>
-        </w:rPr>
-        <w:t xml:space="preserve"> of </w:t>
-      </w:r>
-      <w:r>
-        <w:rPr>
-          <w:rFonts w:ascii="Arial" w:eastAsia="Arial" w:hAnsi="Arial" w:cs="Arial"/>
-          <w:i/>
-          <w:sz w:val="24"/>
-          <w:szCs w:val="24"/>
-          <w:bdr w:val="nil"/>
-          <w:shd w:val="clear" w:color="auto" w:fill="C5E2FF"/>
-          <w:lang w:val="en-US"/>
-        </w:rPr>
-        <w:t xml:space="preserve">undefined</w:t>
-      </w:r>
-      <w:r>
-        <w:rPr>
-          <w:rFonts w:ascii="Arial" w:eastAsia="Arial" w:hAnsi="Arial" w:cs="Arial"/>
-          <w:i/>
-          <w:sz w:val="24"/>
-          <w:szCs w:val="24"/>
-          <w:bdr w:val="nil"/>
-          <w:shd w:val="clear" w:color="auto" w:fill="C5E2FF"/>
-          <w:lang w:val="en-US"/>
-        </w:rPr>
-        <w:t/>
-      </w:r>
-      <w:r>
-        <w:rPr>
-          <w:rFonts w:ascii="Arial" w:eastAsia="Arial" w:hAnsi="Arial" w:cs="Arial"/>
-          <w:i/>
-          <w:sz w:val="24"/>
-          <w:szCs w:val="24"/>
-          <w:bdr w:val="nil"/>
-          <w:shd w:val="clear" w:color="auto" w:fill="C5E2FF"/>
-          <w:lang w:val="en-US"/>
-        </w:rPr>
-        <w:t/>
-      </w:r>
-      <w:r>
-        <w:rPr>
-          <w:rFonts w:ascii="Arial" w:eastAsia="Arial Unicode MS" w:hAnsi="Arial" w:cs="Arial"/>
-          <w:sz w:val="24"/>
-          <w:szCs w:val="24"/>
-          <w:bdr w:val="nil"/>
-          <w:lang w:val="en-US"/>
-        </w:rPr>
-        <w:t xml:space="preserve"> in the </w:t>
-      </w:r>
-      <w:r>
-        <w:rPr>
-          <w:rFonts w:ascii="Arial" w:eastAsia="Arial" w:hAnsi="Arial" w:cs="Arial"/>
-          <w:i/>
-          <w:sz w:val="24"/>
-          <w:szCs w:val="24"/>
-          <w:bdr w:val="nil"/>
-          <w:shd w:val="clear" w:color="auto" w:fill="C5E2FF"/>
-          <w:lang w:val="en-US"/>
-        </w:rPr>
-        <w:t xml:space="preserve">undefined</w:t>
-      </w:r>
-      <w:r>
-        <w:rPr>
-          <w:rFonts w:ascii="Arial" w:eastAsia="Arial" w:hAnsi="Arial" w:cs="Arial"/>
-          <w:i/>
-          <w:sz w:val="24"/>
-          <w:szCs w:val="24"/>
-          <w:bdr w:val="nil"/>
-          <w:shd w:val="clear" w:color="auto" w:fill="C5E2FF"/>
-          <w:lang w:val="en-US"/>
-        </w:rPr>
-        <w:t/>
-      </w:r>
-      <w:r>
-        <w:rPr>
-          <w:rFonts w:ascii="Arial" w:eastAsia="Arial" w:hAnsi="Arial" w:cs="Arial"/>
-          <w:i/>
-          <w:sz w:val="24"/>
-          <w:szCs w:val="24"/>
-          <w:bdr w:val="nil"/>
-          <w:shd w:val="clear" w:color="auto" w:fill="C5E2FF"/>
-          <w:lang w:val="en-US"/>
-        </w:rPr>
-        <w:t/>
-      </w:r>
-      <w:r>
-        <w:rPr>
-          <w:rFonts w:ascii="Arial" w:eastAsia="Arial Unicode MS" w:hAnsi="Arial" w:cs="Arial"/>
-          <w:sz w:val="24"/>
-          <w:szCs w:val="24"/>
-          <w:bdr w:val="nil"/>
-          <w:lang w:val="en-US"/>
-        </w:rPr>
-        <w:t xml:space="preserve"> of </w:t>
-      </w:r>
-      <w:r>
-        <w:rPr>
-          <w:rFonts w:ascii="Arial" w:eastAsia="Arial" w:hAnsi="Arial" w:cs="Arial"/>
-          <w:i/>
-          <w:sz w:val="24"/>
-          <w:szCs w:val="24"/>
-          <w:bdr w:val="nil"/>
-          <w:shd w:val="clear" w:color="auto" w:fill="C5E2FF"/>
-          <w:lang w:val="en-US"/>
-        </w:rPr>
-        <w:t xml:space="preserve">undefined</w:t>
-      </w:r>
-      <w:r>
-        <w:rPr>
-          <w:rFonts w:ascii="Arial" w:eastAsia="Arial" w:hAnsi="Arial" w:cs="Arial"/>
-          <w:i/>
-          <w:sz w:val="24"/>
-          <w:szCs w:val="24"/>
-          <w:bdr w:val="nil"/>
-          <w:shd w:val="clear" w:color="auto" w:fill="C5E2FF"/>
-          <w:lang w:val="en-US"/>
-        </w:rPr>
-        <w:t/>
-      </w:r>
-      <w:r>
-        <w:rPr>
-          <w:rFonts w:ascii="Arial" w:eastAsia="Arial" w:hAnsi="Arial" w:cs="Arial"/>
-          <w:i/>
-          <w:sz w:val="24"/>
-          <w:szCs w:val="24"/>
-          <w:bdr w:val="nil"/>
-          <w:shd w:val="clear" w:color="auto" w:fill="C5E2FF"/>
-          <w:lang w:val="en-US"/>
-        </w:rPr>
-        <w:t/>
-      </w:r>
-      <w:r>
-        <w:rPr>
-          <w:rFonts w:ascii="Arial" w:eastAsia="Arial Unicode MS" w:hAnsi="Arial" w:cs="Arial"/>
-          <w:sz w:val="24"/>
-          <w:szCs w:val="24"/>
-          <w:bdr w:val="nil"/>
-          <w:lang w:val="en-US"/>
-        </w:rPr>
-        <w:t xml:space="preserve">, on </w:t>
-      </w:r>
-      <w:r>
-        <w:rPr>
-          <w:rFonts w:ascii="Arial" w:eastAsia="Arial" w:hAnsi="Arial" w:cs="Arial"/>
-          <w:i/>
-          <w:sz w:val="24"/>
-          <w:szCs w:val="24"/>
-          <w:bdr w:val="nil"/>
-          <w:shd w:val="clear" w:color="auto" w:fill="C5E2FF"/>
-          <w:lang w:val="en-US"/>
-        </w:rPr>
-        <w:t xml:space="preserve">undefined</w:t>
-      </w:r>
-      <w:r>
-        <w:rPr>
-          <w:rFonts w:ascii="Arial" w:eastAsia="Arial" w:hAnsi="Arial" w:cs="Arial"/>
-          <w:i/>
-          <w:sz w:val="24"/>
-          <w:szCs w:val="24"/>
-          <w:bdr w:val="nil"/>
-          <w:shd w:val="clear" w:color="auto" w:fill="C5E2FF"/>
-          <w:lang w:val="en-US"/>
-        </w:rPr>
-        <w:t/>
-      </w:r>
-      <w:r>
-        <w:rPr>
-          <w:rFonts w:ascii="Arial" w:eastAsia="Arial" w:hAnsi="Arial" w:cs="Arial"/>
-          <w:i/>
-          <w:sz w:val="24"/>
-          <w:szCs w:val="24"/>
-          <w:bdr w:val="nil"/>
-          <w:shd w:val="clear" w:color="auto" w:fill="C5E2FF"/>
-          <w:lang w:val="en-US"/>
-        </w:rPr>
-        <w:t/>
+        <w:t>undefined</w:t>
       </w:r>
       <w:r>
         <w:rPr>
@@ -3311,7 +2606,13 @@
           <w:i/>
           <w:shd w:val="clear" w:color="auto" w:fill="C5E2FF"/>
         </w:rPr>
-        <w:t xml:space="preserve">undefined</w:t>
+        <w:t>undefined</w:t>
+      </w:r>
+      <w:r>
+        <w:t xml:space="preserve"> d</w:t>
+      </w:r>
+      <w:r>
+        <w:t xml:space="preserve">ay of </w:t>
       </w:r>
       <w:r>
         <w:rPr>
@@ -3319,7 +2620,10 @@
           <w:i/>
           <w:shd w:val="clear" w:color="auto" w:fill="C5E2FF"/>
         </w:rPr>
-        <w:t/>
+        <w:t>undefined</w:t>
+      </w:r>
+      <w:r>
+        <w:t xml:space="preserve">, </w:t>
       </w:r>
       <w:r>
         <w:rPr>
@@ -3327,64 +2631,7 @@
           <w:i/>
           <w:shd w:val="clear" w:color="auto" w:fill="C5E2FF"/>
         </w:rPr>
-        <w:t/>
-      </w:r>
-      <w:r>
-        <w:t xml:space="preserve"> d</w:t>
-      </w:r>
-      <w:r>
-        <w:t xml:space="preserve">ay of </w:t>
-      </w:r>
-      <w:r>
-        <w:rPr>
-          <w:rFonts w:eastAsia="Arial"/>
-          <w:i/>
-          <w:shd w:val="clear" w:color="auto" w:fill="C5E2FF"/>
-        </w:rPr>
-        <w:t xml:space="preserve">undefined</w:t>
-      </w:r>
-      <w:r>
-        <w:rPr>
-          <w:rFonts w:eastAsia="Arial"/>
-          <w:i/>
-          <w:shd w:val="clear" w:color="auto" w:fill="C5E2FF"/>
-        </w:rPr>
-        <w:t/>
-      </w:r>
-      <w:r>
-        <w:rPr>
-          <w:rFonts w:eastAsia="Arial"/>
-          <w:i/>
-          <w:shd w:val="clear" w:color="auto" w:fill="C5E2FF"/>
-        </w:rPr>
-        <w:t/>
-      </w:r>
-      <w:r>
-        <w:t xml:space="preserve">, </w:t>
-      </w:r>
-      <w:r>
-        <w:rPr>
-          <w:rFonts w:eastAsia="Arial"/>
-          <w:i/>
-          <w:shd w:val="clear" w:color="auto" w:fill="C5E2FF"/>
-        </w:rPr>
-        <w:t xml:space="preserve">undefined</w:t>
-      </w:r>
-      <w:r>
-        <w:rPr>
-          <w:rFonts w:eastAsia="Arial"/>
-          <w:i/>
-          <w:shd w:val="clear" w:color="auto" w:fill="C5E2FF"/>
-        </w:rPr>
-        <w:t/>
-      </w:r>
-      <w:r>
-        <w:rPr>
-          <w:rFonts w:eastAsia="Arial"/>
-          <w:i/>
-          <w:shd w:val="clear" w:color="auto" w:fill="C5E2FF"/>
-        </w:rPr>
-        <w:t/>
+        <w:t>undefined</w:t>
       </w:r>
       <w:r>
         <w:t>.</w:t>
@@ -3745,14 +2992,27 @@
     <w:r>
       <w:t xml:space="preserve"> of </w:t>
     </w:r>
-    <w:fldSimple w:instr=" NUMPAGES  \* Arabic  \* MERGEFORMAT ">
-      <w:r>
-        <w:rPr>
-          <w:noProof/>
-        </w:rPr>
-        <w:t>3</w:t>
-      </w:r>
-    </w:fldSimple>
+    <w:r>
+      <w:fldChar w:fldCharType="begin"/>
+    </w:r>
+    <w:r>
+      <w:instrText xml:space="preserve"> NUMPAGES  \* Arabic  \* MERGEFORMAT </w:instrText>
+    </w:r>
+    <w:r>
+      <w:fldChar w:fldCharType="separate"/>
+    </w:r>
+    <w:r>
+      <w:rPr>
+        <w:noProof/>
+      </w:rPr>
+      <w:t>3</w:t>
+    </w:r>
+    <w:r>
+      <w:rPr>
+        <w:noProof/>
+      </w:rPr>
+      <w:fldChar w:fldCharType="end"/>
+    </w:r>
   </w:p>
 </w:ftr>
 </file>
@@ -6142,7 +5402,7 @@
 </file>
 
 <file path=customXml/itemProps1.xml><?xml version="1.0" encoding="utf-8"?>
-<ds:datastoreItem xmlns:ds="http://schemas.openxmlformats.org/officeDocument/2006/customXml" ds:itemID="{52C8AEA4-E727-4923-995D-998BFF69ACD9}">
+<ds:datastoreItem xmlns:ds="http://schemas.openxmlformats.org/officeDocument/2006/customXml" ds:itemID="{58709379-CE0A-4FED-927C-FEE673A6AE78}">
   <ds:schemaRefs>
     <ds:schemaRef ds:uri="http://schemas.openxmlformats.org/officeDocument/2006/bibliography"/>
   </ds:schemaRefs>

</xml_diff>